<commit_message>
updates to analyses 7.24.23
</commit_message>
<xml_diff>
--- a/APA Tables & Graphs/APA Style Graphs - Multiple Imputation.docx
+++ b/APA Tables & Graphs/APA Style Graphs - Multiple Imputation.docx
@@ -771,6 +771,62 @@
                     <a:xfrm>
                       <a:off x="0" y="0"/>
                       <a:ext cx="4764024" cy="2459736"/>
+                    </a:xfrm>
+                    <a:prstGeom prst="rect">
+                      <a:avLst/>
+                    </a:prstGeom>
+                    <a:noFill/>
+                  </pic:spPr>
+                </pic:pic>
+              </a:graphicData>
+            </a:graphic>
+          </wp:inline>
+        </w:drawing>
+      </w:r>
+    </w:p>
+    <w:p>
+      <w:pPr>
+        <w:jc w:val="center"/>
+      </w:pPr>
+      <w:r>
+        <w:rPr>
+          <w:noProof/>
+        </w:rPr>
+        <w:lastRenderedPageBreak/>
+        <w:drawing>
+          <wp:inline distT="0" distB="0" distL="0" distR="0" wp14:anchorId="6EE8C8AE" wp14:editId="0A1E4AAA">
+            <wp:extent cx="6858000" cy="3605144"/>
+            <wp:effectExtent l="0" t="0" r="0" b="0"/>
+            <wp:docPr id="528217025" name="Picture 528217025"/>
+            <wp:cNvGraphicFramePr>
+              <a:graphicFrameLocks xmlns:a="http://schemas.openxmlformats.org/drawingml/2006/main" noChangeAspect="1"/>
+            </wp:cNvGraphicFramePr>
+            <a:graphic xmlns:a="http://schemas.openxmlformats.org/drawingml/2006/main">
+              <a:graphicData uri="http://schemas.openxmlformats.org/drawingml/2006/picture">
+                <pic:pic xmlns:pic="http://schemas.openxmlformats.org/drawingml/2006/picture">
+                  <pic:nvPicPr>
+                    <pic:cNvPr id="0" name="Picture 29"/>
+                    <pic:cNvPicPr>
+                      <a:picLocks noChangeAspect="1" noChangeArrowheads="1"/>
+                    </pic:cNvPicPr>
+                  </pic:nvPicPr>
+                  <pic:blipFill>
+                    <a:blip r:embed="rId15" cstate="print">
+                      <a:extLst>
+                        <a:ext uri="{28A0092B-C50C-407E-A947-70E740481C1C}">
+                          <a14:useLocalDpi xmlns:a14="http://schemas.microsoft.com/office/drawing/2010/main" val="0"/>
+                        </a:ext>
+                      </a:extLst>
+                    </a:blip>
+                    <a:srcRect/>
+                    <a:stretch>
+                      <a:fillRect/>
+                    </a:stretch>
+                  </pic:blipFill>
+                  <pic:spPr bwMode="auto">
+                    <a:xfrm>
+                      <a:off x="0" y="0"/>
+                      <a:ext cx="6858000" cy="3605144"/>
                     </a:xfrm>
                     <a:prstGeom prst="rect">
                       <a:avLst/>

</xml_diff>

<commit_message>
updates to analyses 7.28.23
</commit_message>
<xml_diff>
--- a/APA Tables & Graphs/APA Style Graphs - Multiple Imputation.docx
+++ b/APA Tables & Graphs/APA Style Graphs - Multiple Imputation.docx
@@ -783,19 +783,13 @@
           </wp:inline>
         </w:drawing>
       </w:r>
-    </w:p>
-    <w:p>
-      <w:pPr>
-        <w:jc w:val="center"/>
-      </w:pPr>
-      <w:r>
-        <w:rPr>
-          <w:noProof/>
-        </w:rPr>
-        <w:lastRenderedPageBreak/>
-        <w:drawing>
-          <wp:inline distT="0" distB="0" distL="0" distR="0" wp14:anchorId="6EE8C8AE" wp14:editId="0A1E4AAA">
-            <wp:extent cx="6858000" cy="3605144"/>
+      <w:r>
+        <w:rPr>
+          <w:noProof/>
+        </w:rPr>
+        <w:drawing>
+          <wp:inline distT="0" distB="0" distL="0" distR="0" wp14:anchorId="6EE8C8AE" wp14:editId="2E7A38AF">
+            <wp:extent cx="7144154" cy="3755571"/>
             <wp:effectExtent l="0" t="0" r="0" b="0"/>
             <wp:docPr id="528217025" name="Picture 528217025"/>
             <wp:cNvGraphicFramePr>
@@ -826,20 +820,21 @@
                   <pic:spPr bwMode="auto">
                     <a:xfrm>
                       <a:off x="0" y="0"/>
-                      <a:ext cx="6858000" cy="3605144"/>
-                    </a:xfrm>
-                    <a:prstGeom prst="rect">
-                      <a:avLst/>
-                    </a:prstGeom>
-                    <a:noFill/>
-                  </pic:spPr>
-                </pic:pic>
-              </a:graphicData>
-            </a:graphic>
-          </wp:inline>
-        </w:drawing>
-      </w:r>
-      <w:r>
+                      <a:ext cx="7146020" cy="3756552"/>
+                    </a:xfrm>
+                    <a:prstGeom prst="rect">
+                      <a:avLst/>
+                    </a:prstGeom>
+                    <a:noFill/>
+                  </pic:spPr>
+                </pic:pic>
+              </a:graphicData>
+            </a:graphic>
+          </wp:inline>
+        </w:drawing>
+      </w:r>
+      <w:r>
+        <w:lastRenderedPageBreak/>
         <w:tab/>
       </w:r>
       <w:r>
@@ -897,6 +892,14 @@
       <w:pPr>
         <w:jc w:val="center"/>
       </w:pPr>
+    </w:p>
+    <w:p>
+      <w:pPr>
+        <w:jc w:val="center"/>
+      </w:pPr>
+      <w:r>
+        <w:br w:type="column"/>
+      </w:r>
       <w:r>
         <w:rPr>
           <w:noProof/>

</xml_diff>